<commit_message>
add map title data
</commit_message>
<xml_diff>
--- a/dataCollection/choropleth map title theme data/Choropleth map title theme data.docx
+++ b/dataCollection/choropleth map title theme data/Choropleth map title theme data.docx
@@ -66,7 +66,21 @@
         <w:rPr>
           <w:rFonts w:ascii="Times New Roman" w:eastAsia="Times New Roman" w:hAnsi="Times New Roman" w:cs="Times New Roman"/>
         </w:rPr>
-        <w:t>Retail &amp; food services: total, Total (excl. motor vehicle &amp; parts), Total (excl. gasoline stations),Total (excl. motor vehicle &amp; parts &amp; gasoline stations, Retail</w:t>
+        <w:t>Retail &amp; food services: total, Total (excl. motor vehicle &amp; parts), Total (excl. gasoline stations</w:t>
+      </w:r>
+      <w:proofErr w:type="gramStart"/>
+      <w:r>
+        <w:rPr>
+          <w:rFonts w:ascii="Times New Roman" w:eastAsia="Times New Roman" w:hAnsi="Times New Roman" w:cs="Times New Roman"/>
+        </w:rPr>
+        <w:t>),Total</w:t>
+      </w:r>
+      <w:proofErr w:type="gramEnd"/>
+      <w:r>
+        <w:rPr>
+          <w:rFonts w:ascii="Times New Roman" w:eastAsia="Times New Roman" w:hAnsi="Times New Roman" w:cs="Times New Roman"/>
+        </w:rPr>
+        <w:t xml:space="preserve"> (excl. motor vehicle &amp; parts &amp; gasoline stations, Retail</w:t>
       </w:r>
     </w:p>
     <w:p>
@@ -96,7 +110,37 @@
         <w:rPr>
           <w:rFonts w:ascii="Times New Roman" w:eastAsia="Times New Roman" w:hAnsi="Times New Roman" w:cs="Times New Roman"/>
         </w:rPr>
-        <w:t>Motor vehicle &amp; parts dealers:Auto &amp; other motor veh. Dealers, New car dealers, Auto parts, acc. &amp; tire stores</w:t>
+        <w:t xml:space="preserve">Motor vehicle &amp; parts </w:t>
+      </w:r>
+      <w:proofErr w:type="spellStart"/>
+      <w:proofErr w:type="gramStart"/>
+      <w:r>
+        <w:rPr>
+          <w:rFonts w:ascii="Times New Roman" w:eastAsia="Times New Roman" w:hAnsi="Times New Roman" w:cs="Times New Roman"/>
+        </w:rPr>
+        <w:t>dealers:Auto</w:t>
+      </w:r>
+      <w:proofErr w:type="spellEnd"/>
+      <w:proofErr w:type="gramEnd"/>
+      <w:r>
+        <w:rPr>
+          <w:rFonts w:ascii="Times New Roman" w:eastAsia="Times New Roman" w:hAnsi="Times New Roman" w:cs="Times New Roman"/>
+        </w:rPr>
+        <w:t xml:space="preserve"> &amp; other motor </w:t>
+      </w:r>
+      <w:proofErr w:type="spellStart"/>
+      <w:r>
+        <w:rPr>
+          <w:rFonts w:ascii="Times New Roman" w:eastAsia="Times New Roman" w:hAnsi="Times New Roman" w:cs="Times New Roman"/>
+        </w:rPr>
+        <w:t>veh</w:t>
+      </w:r>
+      <w:proofErr w:type="spellEnd"/>
+      <w:r>
+        <w:rPr>
+          <w:rFonts w:ascii="Times New Roman" w:eastAsia="Times New Roman" w:hAnsi="Times New Roman" w:cs="Times New Roman"/>
+        </w:rPr>
+        <w:t>. Dealers, New car dealers, Auto parts, acc. &amp; tire stores</w:t>
       </w:r>
     </w:p>
     <w:p>
@@ -216,8 +260,16 @@
         <w:rPr>
           <w:rFonts w:ascii="Times New Roman" w:eastAsia="Times New Roman" w:hAnsi="Times New Roman" w:cs="Times New Roman"/>
         </w:rPr>
-        <w:t>Sporting goods, hobby, musical instrument, &amp; book stores</w:t>
+        <w:t xml:space="preserve">Sporting goods, hobby, musical instrument, &amp; </w:t>
       </w:r>
+      <w:proofErr w:type="gramStart"/>
+      <w:r>
+        <w:rPr>
+          <w:rFonts w:ascii="Times New Roman" w:eastAsia="Times New Roman" w:hAnsi="Times New Roman" w:cs="Times New Roman"/>
+        </w:rPr>
+        <w:t>book stores</w:t>
+      </w:r>
+      <w:proofErr w:type="gramEnd"/>
     </w:p>
     <w:p>
       <w:pPr>
@@ -231,7 +283,21 @@
         <w:rPr>
           <w:rFonts w:ascii="Times New Roman" w:eastAsia="Times New Roman" w:hAnsi="Times New Roman" w:cs="Times New Roman"/>
         </w:rPr>
-        <w:t>General merchandise stores: Department stores, Other general merch. Stores, Warehouse clubs &amp; supercenters, All oth. gen. merch. Stores</w:t>
+        <w:t xml:space="preserve">General merchandise stores: Department stores, Other general merch. Stores, Warehouse clubs &amp; supercenters, All </w:t>
+      </w:r>
+      <w:proofErr w:type="spellStart"/>
+      <w:r>
+        <w:rPr>
+          <w:rFonts w:ascii="Times New Roman" w:eastAsia="Times New Roman" w:hAnsi="Times New Roman" w:cs="Times New Roman"/>
+        </w:rPr>
+        <w:t>oth</w:t>
+      </w:r>
+      <w:proofErr w:type="spellEnd"/>
+      <w:r>
+        <w:rPr>
+          <w:rFonts w:ascii="Times New Roman" w:eastAsia="Times New Roman" w:hAnsi="Times New Roman" w:cs="Times New Roman"/>
+        </w:rPr>
+        <w:t>. gen. merch. Stores</w:t>
       </w:r>
     </w:p>
     <w:p>
@@ -257,11 +323,19 @@
           <w:rFonts w:ascii="Times New Roman" w:eastAsia="Times New Roman" w:hAnsi="Times New Roman" w:cs="Times New Roman"/>
         </w:rPr>
       </w:pPr>
+      <w:proofErr w:type="spellStart"/>
       <w:r>
         <w:rPr>
           <w:rFonts w:ascii="Times New Roman" w:eastAsia="Times New Roman" w:hAnsi="Times New Roman" w:cs="Times New Roman"/>
         </w:rPr>
-        <w:t>Nonstore retailers: Elect. shopping &amp; m/o houses</w:t>
+        <w:t>Nonstore</w:t>
+      </w:r>
+      <w:proofErr w:type="spellEnd"/>
+      <w:r>
+        <w:rPr>
+          <w:rFonts w:ascii="Times New Roman" w:eastAsia="Times New Roman" w:hAnsi="Times New Roman" w:cs="Times New Roman"/>
+        </w:rPr>
+        <w:t xml:space="preserve"> retailers: Elect. shopping &amp; m/o houses</w:t>
       </w:r>
     </w:p>
     <w:p>
@@ -572,23 +646,6 @@
     </w:p>
     <w:p>
       <w:pPr>
-        <w:spacing w:beforeAutospacing="1" w:after="0" w:afterAutospacing="1" w:line="240" w:lineRule="auto"/>
-        <w:rPr>
-          <w:rFonts w:ascii="Times New Roman" w:eastAsia="Times New Roman" w:hAnsi="Times New Roman" w:cs="Times New Roman"/>
-        </w:rPr>
-      </w:pPr>
-      <w:r>
-        <w:rPr>
-          <w:rFonts w:ascii="Times New Roman" w:eastAsia="Times New Roman" w:hAnsi="Times New Roman" w:cs="Times New Roman"/>
-          <w:i/>
-          <w:iCs/>
-        </w:rPr>
-        <w:lastRenderedPageBreak/>
-        <w:t> </w:t>
-      </w:r>
-    </w:p>
-    <w:p>
-      <w:pPr>
         <w:numPr>
           <w:ilvl w:val="0"/>
           <w:numId w:val="4"/>
@@ -604,6 +661,7 @@
         <w:rPr>
           <w:rFonts w:ascii="Times New Roman" w:eastAsia="Times New Roman" w:hAnsi="Times New Roman" w:cs="Times New Roman"/>
         </w:rPr>
+        <w:lastRenderedPageBreak/>
         <w:t>The American Time Use Survey (ATUS) measures the amount of time people spend doing various activities, such as paid work, childcare, volunteering, and socializing.</w:t>
       </w:r>
     </w:p>
@@ -944,8 +1002,15 @@
                 <w:rFonts w:ascii="Calibri" w:eastAsia="Times New Roman" w:hAnsi="Calibri" w:cs="Calibri"/>
                 <w:color w:val="000000"/>
               </w:rPr>
+              <w:t>Numb</w:t>
+            </w:r>
+            <w:r>
+              <w:rPr>
+                <w:rFonts w:ascii="Calibri" w:eastAsia="Times New Roman" w:hAnsi="Calibri" w:cs="Calibri"/>
+                <w:color w:val="000000"/>
+              </w:rPr>
               <w:lastRenderedPageBreak/>
-              <w:t>Number of employees</w:t>
+              <w:t>er of employees</w:t>
             </w:r>
           </w:p>
         </w:tc>
@@ -979,7 +1044,16 @@
                 <w:rFonts w:ascii="Calibri" w:eastAsia="Times New Roman" w:hAnsi="Calibri" w:cs="Calibri"/>
                 <w:color w:val="000000"/>
               </w:rPr>
-              <w:t>Relative standard error for estimate of number of employees (%)</w:t>
+              <w:lastRenderedPageBreak/>
+              <w:t>Relativ</w:t>
+            </w:r>
+            <w:r>
+              <w:rPr>
+                <w:rFonts w:ascii="Calibri" w:eastAsia="Times New Roman" w:hAnsi="Calibri" w:cs="Calibri"/>
+                <w:color w:val="000000"/>
+              </w:rPr>
+              <w:lastRenderedPageBreak/>
+              <w:t>e standard error for estimate of number of employees (%)</w:t>
             </w:r>
           </w:p>
         </w:tc>
@@ -1013,7 +1087,16 @@
                 <w:rFonts w:ascii="Calibri" w:eastAsia="Times New Roman" w:hAnsi="Calibri" w:cs="Calibri"/>
                 <w:color w:val="000000"/>
               </w:rPr>
-              <w:t>Annual payroll ($1,000)</w:t>
+              <w:lastRenderedPageBreak/>
+              <w:t>Annu</w:t>
+            </w:r>
+            <w:r>
+              <w:rPr>
+                <w:rFonts w:ascii="Calibri" w:eastAsia="Times New Roman" w:hAnsi="Calibri" w:cs="Calibri"/>
+                <w:color w:val="000000"/>
+              </w:rPr>
+              <w:lastRenderedPageBreak/>
+              <w:t>al payroll ($1,000)</w:t>
             </w:r>
           </w:p>
         </w:tc>
@@ -1047,7 +1130,16 @@
                 <w:rFonts w:ascii="Calibri" w:eastAsia="Times New Roman" w:hAnsi="Calibri" w:cs="Calibri"/>
                 <w:color w:val="000000"/>
               </w:rPr>
-              <w:t>Relative standard error for estimate of annual payroll (%)</w:t>
+              <w:lastRenderedPageBreak/>
+              <w:t>Relati</w:t>
+            </w:r>
+            <w:r>
+              <w:rPr>
+                <w:rFonts w:ascii="Calibri" w:eastAsia="Times New Roman" w:hAnsi="Calibri" w:cs="Calibri"/>
+                <w:color w:val="000000"/>
+              </w:rPr>
+              <w:lastRenderedPageBreak/>
+              <w:t>ve standard error for estimate of annual payroll (%)</w:t>
             </w:r>
           </w:p>
         </w:tc>
@@ -1081,7 +1173,16 @@
                 <w:rFonts w:ascii="Calibri" w:eastAsia="Times New Roman" w:hAnsi="Calibri" w:cs="Calibri"/>
                 <w:color w:val="000000"/>
               </w:rPr>
-              <w:t>Production workers average for year</w:t>
+              <w:lastRenderedPageBreak/>
+              <w:t>Produc</w:t>
+            </w:r>
+            <w:r>
+              <w:rPr>
+                <w:rFonts w:ascii="Calibri" w:eastAsia="Times New Roman" w:hAnsi="Calibri" w:cs="Calibri"/>
+                <w:color w:val="000000"/>
+              </w:rPr>
+              <w:lastRenderedPageBreak/>
+              <w:t>tion workers average for year</w:t>
             </w:r>
           </w:p>
         </w:tc>
@@ -1115,7 +1216,16 @@
                 <w:rFonts w:ascii="Calibri" w:eastAsia="Times New Roman" w:hAnsi="Calibri" w:cs="Calibri"/>
                 <w:color w:val="000000"/>
               </w:rPr>
-              <w:t>Relative standard error for estimate of production workers average for year (%)</w:t>
+              <w:lastRenderedPageBreak/>
+              <w:t>Relativ</w:t>
+            </w:r>
+            <w:r>
+              <w:rPr>
+                <w:rFonts w:ascii="Calibri" w:eastAsia="Times New Roman" w:hAnsi="Calibri" w:cs="Calibri"/>
+                <w:color w:val="000000"/>
+              </w:rPr>
+              <w:lastRenderedPageBreak/>
+              <w:t>e standard error for estimate of production workers average for year (%)</w:t>
             </w:r>
           </w:p>
         </w:tc>
@@ -1149,7 +1259,16 @@
                 <w:rFonts w:ascii="Calibri" w:eastAsia="Times New Roman" w:hAnsi="Calibri" w:cs="Calibri"/>
                 <w:color w:val="000000"/>
               </w:rPr>
-              <w:t>Production workers annual hours (1,000)</w:t>
+              <w:lastRenderedPageBreak/>
+              <w:t>Produc</w:t>
+            </w:r>
+            <w:r>
+              <w:rPr>
+                <w:rFonts w:ascii="Calibri" w:eastAsia="Times New Roman" w:hAnsi="Calibri" w:cs="Calibri"/>
+                <w:color w:val="000000"/>
+              </w:rPr>
+              <w:lastRenderedPageBreak/>
+              <w:t>tion workers annual hours (1,000)</w:t>
             </w:r>
           </w:p>
         </w:tc>
@@ -1183,7 +1302,16 @@
                 <w:rFonts w:ascii="Calibri" w:eastAsia="Times New Roman" w:hAnsi="Calibri" w:cs="Calibri"/>
                 <w:color w:val="000000"/>
               </w:rPr>
-              <w:t>Relative standard error for estimate of production workers annual hours (%)</w:t>
+              <w:lastRenderedPageBreak/>
+              <w:t>Relativ</w:t>
+            </w:r>
+            <w:r>
+              <w:rPr>
+                <w:rFonts w:ascii="Calibri" w:eastAsia="Times New Roman" w:hAnsi="Calibri" w:cs="Calibri"/>
+                <w:color w:val="000000"/>
+              </w:rPr>
+              <w:lastRenderedPageBreak/>
+              <w:t>e standard error for estimate of production workers annual hours (%)</w:t>
             </w:r>
           </w:p>
         </w:tc>
@@ -1217,7 +1345,16 @@
                 <w:rFonts w:ascii="Calibri" w:eastAsia="Times New Roman" w:hAnsi="Calibri" w:cs="Calibri"/>
                 <w:color w:val="000000"/>
               </w:rPr>
-              <w:t>Production workers annual wages ($1,000)</w:t>
+              <w:lastRenderedPageBreak/>
+              <w:t>Produc</w:t>
+            </w:r>
+            <w:r>
+              <w:rPr>
+                <w:rFonts w:ascii="Calibri" w:eastAsia="Times New Roman" w:hAnsi="Calibri" w:cs="Calibri"/>
+                <w:color w:val="000000"/>
+              </w:rPr>
+              <w:lastRenderedPageBreak/>
+              <w:t>tion workers annual wages ($1,000)</w:t>
             </w:r>
           </w:p>
         </w:tc>
@@ -1251,7 +1388,16 @@
                 <w:rFonts w:ascii="Calibri" w:eastAsia="Times New Roman" w:hAnsi="Calibri" w:cs="Calibri"/>
                 <w:color w:val="000000"/>
               </w:rPr>
-              <w:t>Relative standard error for estimate of production workers annual wages (%)</w:t>
+              <w:lastRenderedPageBreak/>
+              <w:t>Relativ</w:t>
+            </w:r>
+            <w:r>
+              <w:rPr>
+                <w:rFonts w:ascii="Calibri" w:eastAsia="Times New Roman" w:hAnsi="Calibri" w:cs="Calibri"/>
+                <w:color w:val="000000"/>
+              </w:rPr>
+              <w:lastRenderedPageBreak/>
+              <w:t>e standard error for estimate of production workers annual wages (%)</w:t>
             </w:r>
           </w:p>
         </w:tc>
@@ -1285,7 +1431,16 @@
                 <w:rFonts w:ascii="Calibri" w:eastAsia="Times New Roman" w:hAnsi="Calibri" w:cs="Calibri"/>
                 <w:color w:val="000000"/>
               </w:rPr>
-              <w:t>Total cost of materials ($1,000)</w:t>
+              <w:lastRenderedPageBreak/>
+              <w:t xml:space="preserve">Total </w:t>
+            </w:r>
+            <w:r>
+              <w:rPr>
+                <w:rFonts w:ascii="Calibri" w:eastAsia="Times New Roman" w:hAnsi="Calibri" w:cs="Calibri"/>
+                <w:color w:val="000000"/>
+              </w:rPr>
+              <w:lastRenderedPageBreak/>
+              <w:t>cost of materials ($1,000)</w:t>
             </w:r>
           </w:p>
         </w:tc>
@@ -1319,7 +1474,16 @@
                 <w:rFonts w:ascii="Calibri" w:eastAsia="Times New Roman" w:hAnsi="Calibri" w:cs="Calibri"/>
                 <w:color w:val="000000"/>
               </w:rPr>
-              <w:t>Relative standard error for estimate of total cost of materials (%)</w:t>
+              <w:lastRenderedPageBreak/>
+              <w:t>Relati</w:t>
+            </w:r>
+            <w:r>
+              <w:rPr>
+                <w:rFonts w:ascii="Calibri" w:eastAsia="Times New Roman" w:hAnsi="Calibri" w:cs="Calibri"/>
+                <w:color w:val="000000"/>
+              </w:rPr>
+              <w:lastRenderedPageBreak/>
+              <w:t>ve standard error for estimate of total cost of materials (%)</w:t>
             </w:r>
           </w:p>
         </w:tc>
@@ -1353,7 +1517,16 @@
                 <w:rFonts w:ascii="Calibri" w:eastAsia="Times New Roman" w:hAnsi="Calibri" w:cs="Calibri"/>
                 <w:color w:val="000000"/>
               </w:rPr>
-              <w:t>Total value of shipments and receipts for services ($1,000)</w:t>
+              <w:lastRenderedPageBreak/>
+              <w:t xml:space="preserve">Total </w:t>
+            </w:r>
+            <w:r>
+              <w:rPr>
+                <w:rFonts w:ascii="Calibri" w:eastAsia="Times New Roman" w:hAnsi="Calibri" w:cs="Calibri"/>
+                <w:color w:val="000000"/>
+              </w:rPr>
+              <w:lastRenderedPageBreak/>
+              <w:t>value of shipments and receipts for services ($1,000)</w:t>
             </w:r>
           </w:p>
         </w:tc>
@@ -1387,7 +1560,16 @@
                 <w:rFonts w:ascii="Calibri" w:eastAsia="Times New Roman" w:hAnsi="Calibri" w:cs="Calibri"/>
                 <w:color w:val="000000"/>
               </w:rPr>
-              <w:t>Relative standard error for estimate of total value of shipments and receipts for services (%)</w:t>
+              <w:lastRenderedPageBreak/>
+              <w:t>Relativ</w:t>
+            </w:r>
+            <w:r>
+              <w:rPr>
+                <w:rFonts w:ascii="Calibri" w:eastAsia="Times New Roman" w:hAnsi="Calibri" w:cs="Calibri"/>
+                <w:color w:val="000000"/>
+              </w:rPr>
+              <w:lastRenderedPageBreak/>
+              <w:t>e standard error for estimate of total value of shipments and receipts for services (%)</w:t>
             </w:r>
           </w:p>
         </w:tc>
@@ -1421,7 +1603,16 @@
                 <w:rFonts w:ascii="Calibri" w:eastAsia="Times New Roman" w:hAnsi="Calibri" w:cs="Calibri"/>
                 <w:color w:val="000000"/>
               </w:rPr>
-              <w:t>Value added ($1,000)</w:t>
+              <w:lastRenderedPageBreak/>
+              <w:t xml:space="preserve">Value </w:t>
+            </w:r>
+            <w:r>
+              <w:rPr>
+                <w:rFonts w:ascii="Calibri" w:eastAsia="Times New Roman" w:hAnsi="Calibri" w:cs="Calibri"/>
+                <w:color w:val="000000"/>
+              </w:rPr>
+              <w:lastRenderedPageBreak/>
+              <w:t>added ($1,000)</w:t>
             </w:r>
           </w:p>
         </w:tc>
@@ -1455,7 +1646,16 @@
                 <w:rFonts w:ascii="Calibri" w:eastAsia="Times New Roman" w:hAnsi="Calibri" w:cs="Calibri"/>
                 <w:color w:val="000000"/>
               </w:rPr>
-              <w:t>Relative standard error for estimate of value added (%)</w:t>
+              <w:lastRenderedPageBreak/>
+              <w:t>Relati</w:t>
+            </w:r>
+            <w:r>
+              <w:rPr>
+                <w:rFonts w:ascii="Calibri" w:eastAsia="Times New Roman" w:hAnsi="Calibri" w:cs="Calibri"/>
+                <w:color w:val="000000"/>
+              </w:rPr>
+              <w:lastRenderedPageBreak/>
+              <w:t>ve standard error for estimate of value added (%)</w:t>
             </w:r>
           </w:p>
         </w:tc>
@@ -1489,7 +1689,16 @@
                 <w:rFonts w:ascii="Calibri" w:eastAsia="Times New Roman" w:hAnsi="Calibri" w:cs="Calibri"/>
                 <w:color w:val="000000"/>
               </w:rPr>
-              <w:t>Total capital expenditures (new and used) ($1,000)</w:t>
+              <w:lastRenderedPageBreak/>
+              <w:t xml:space="preserve">Total </w:t>
+            </w:r>
+            <w:r>
+              <w:rPr>
+                <w:rFonts w:ascii="Calibri" w:eastAsia="Times New Roman" w:hAnsi="Calibri" w:cs="Calibri"/>
+                <w:color w:val="000000"/>
+              </w:rPr>
+              <w:lastRenderedPageBreak/>
+              <w:t>capital expenditures (new and used) ($1,000)</w:t>
             </w:r>
           </w:p>
         </w:tc>
@@ -1523,7 +1732,16 @@
                 <w:rFonts w:ascii="Calibri" w:eastAsia="Times New Roman" w:hAnsi="Calibri" w:cs="Calibri"/>
                 <w:color w:val="000000"/>
               </w:rPr>
-              <w:t>Relative standard error of total capital expenditures (new and used) (%)</w:t>
+              <w:lastRenderedPageBreak/>
+              <w:t xml:space="preserve">Relative </w:t>
+            </w:r>
+            <w:r>
+              <w:rPr>
+                <w:rFonts w:ascii="Calibri" w:eastAsia="Times New Roman" w:hAnsi="Calibri" w:cs="Calibri"/>
+                <w:color w:val="000000"/>
+              </w:rPr>
+              <w:lastRenderedPageBreak/>
+              <w:t>standard error of total capital expenditures (new and used) (%)</w:t>
             </w:r>
           </w:p>
         </w:tc>
@@ -1560,6 +1778,7 @@
                 <w:rFonts w:ascii="Calibri" w:eastAsia="Times New Roman" w:hAnsi="Calibri" w:cs="Calibri"/>
                 <w:color w:val="000000"/>
               </w:rPr>
+              <w:lastRenderedPageBreak/>
               <w:t>Manufacturing</w:t>
             </w:r>
           </w:p>
@@ -1930,7 +2149,6 @@
                 <w:rFonts w:ascii="Calibri" w:eastAsia="Times New Roman" w:hAnsi="Calibri" w:cs="Calibri"/>
                 <w:color w:val="000000"/>
               </w:rPr>
-              <w:lastRenderedPageBreak/>
               <w:t>Other food manufacturing</w:t>
             </w:r>
           </w:p>
@@ -1968,6 +2186,7 @@
                 <w:rFonts w:ascii="Calibri" w:eastAsia="Times New Roman" w:hAnsi="Calibri" w:cs="Calibri"/>
                 <w:color w:val="000000"/>
               </w:rPr>
+              <w:lastRenderedPageBreak/>
               <w:t>Beverage and tobacco product manufacturing</w:t>
             </w:r>
           </w:p>
@@ -2967,7 +3186,6 @@
                 <w:rFonts w:ascii="Calibri" w:eastAsia="Times New Roman" w:hAnsi="Calibri" w:cs="Calibri"/>
                 <w:color w:val="000000"/>
               </w:rPr>
-              <w:lastRenderedPageBreak/>
               <w:t>Petroleum and coal products manufacturing</w:t>
             </w:r>
           </w:p>
@@ -3005,6 +3223,7 @@
                 <w:rFonts w:ascii="Calibri" w:eastAsia="Times New Roman" w:hAnsi="Calibri" w:cs="Calibri"/>
                 <w:color w:val="000000"/>
               </w:rPr>
+              <w:lastRenderedPageBreak/>
               <w:t>Petroleum and coal products manufacturing</w:t>
             </w:r>
           </w:p>
@@ -3967,7 +4186,23 @@
                 <w:rFonts w:ascii="Calibri" w:eastAsia="Times New Roman" w:hAnsi="Calibri" w:cs="Calibri"/>
                 <w:color w:val="000000"/>
               </w:rPr>
-              <w:t>Cutlery and handtool manufacturing</w:t>
+              <w:t xml:space="preserve">Cutlery and </w:t>
+            </w:r>
+            <w:proofErr w:type="spellStart"/>
+            <w:r>
+              <w:rPr>
+                <w:rFonts w:ascii="Calibri" w:eastAsia="Times New Roman" w:hAnsi="Calibri" w:cs="Calibri"/>
+                <w:color w:val="000000"/>
+              </w:rPr>
+              <w:t>handtool</w:t>
+            </w:r>
+            <w:proofErr w:type="spellEnd"/>
+            <w:r>
+              <w:rPr>
+                <w:rFonts w:ascii="Calibri" w:eastAsia="Times New Roman" w:hAnsi="Calibri" w:cs="Calibri"/>
+                <w:color w:val="000000"/>
+              </w:rPr>
+              <w:t xml:space="preserve"> manufacturing</w:t>
             </w:r>
           </w:p>
         </w:tc>
@@ -4004,7 +4239,6 @@
                 <w:rFonts w:ascii="Calibri" w:eastAsia="Times New Roman" w:hAnsi="Calibri" w:cs="Calibri"/>
                 <w:color w:val="000000"/>
               </w:rPr>
-              <w:lastRenderedPageBreak/>
               <w:t>Architectural and structural metals manufacturing</w:t>
             </w:r>
           </w:p>
@@ -4042,6 +4276,7 @@
                 <w:rFonts w:ascii="Calibri" w:eastAsia="Times New Roman" w:hAnsi="Calibri" w:cs="Calibri"/>
                 <w:color w:val="000000"/>
               </w:rPr>
+              <w:lastRenderedPageBreak/>
               <w:t>Boiler, tank, and shipping container manufacturing</w:t>
             </w:r>
           </w:p>
@@ -4523,7 +4758,23 @@
                 <w:rFonts w:ascii="Calibri" w:eastAsia="Times New Roman" w:hAnsi="Calibri" w:cs="Calibri"/>
                 <w:color w:val="000000"/>
               </w:rPr>
-              <w:t>Other general purpose machinery manufacturing</w:t>
+              <w:t xml:space="preserve">Other </w:t>
+            </w:r>
+            <w:proofErr w:type="gramStart"/>
+            <w:r>
+              <w:rPr>
+                <w:rFonts w:ascii="Calibri" w:eastAsia="Times New Roman" w:hAnsi="Calibri" w:cs="Calibri"/>
+                <w:color w:val="000000"/>
+              </w:rPr>
+              <w:t>general purpose</w:t>
+            </w:r>
+            <w:proofErr w:type="gramEnd"/>
+            <w:r>
+              <w:rPr>
+                <w:rFonts w:ascii="Calibri" w:eastAsia="Times New Roman" w:hAnsi="Calibri" w:cs="Calibri"/>
+                <w:color w:val="000000"/>
+              </w:rPr>
+              <w:t xml:space="preserve"> machinery manufacturing</w:t>
             </w:r>
           </w:p>
         </w:tc>
@@ -4708,7 +4959,23 @@
                 <w:rFonts w:ascii="Calibri" w:eastAsia="Times New Roman" w:hAnsi="Calibri" w:cs="Calibri"/>
                 <w:color w:val="000000"/>
               </w:rPr>
-              <w:t>Semiconductor and other electronic component manufacturing</w:t>
+              <w:t xml:space="preserve">Semiconductor and </w:t>
+            </w:r>
+            <w:proofErr w:type="gramStart"/>
+            <w:r>
+              <w:rPr>
+                <w:rFonts w:ascii="Calibri" w:eastAsia="Times New Roman" w:hAnsi="Calibri" w:cs="Calibri"/>
+                <w:color w:val="000000"/>
+              </w:rPr>
+              <w:t>other</w:t>
+            </w:r>
+            <w:proofErr w:type="gramEnd"/>
+            <w:r>
+              <w:rPr>
+                <w:rFonts w:ascii="Calibri" w:eastAsia="Times New Roman" w:hAnsi="Calibri" w:cs="Calibri"/>
+                <w:color w:val="000000"/>
+              </w:rPr>
+              <w:t xml:space="preserve"> electronic component manufacturing</w:t>
             </w:r>
           </w:p>
         </w:tc>
@@ -5041,7 +5308,6 @@
                 <w:rFonts w:ascii="Calibri" w:eastAsia="Times New Roman" w:hAnsi="Calibri" w:cs="Calibri"/>
                 <w:color w:val="000000"/>
               </w:rPr>
-              <w:lastRenderedPageBreak/>
               <w:t>Motor vehicle manufacturing</w:t>
             </w:r>
           </w:p>
@@ -5079,6 +5345,7 @@
                 <w:rFonts w:ascii="Calibri" w:eastAsia="Times New Roman" w:hAnsi="Calibri" w:cs="Calibri"/>
                 <w:color w:val="000000"/>
               </w:rPr>
+              <w:lastRenderedPageBreak/>
               <w:t>Motor vehicle body and trailer manufacturing</w:t>
             </w:r>
           </w:p>
@@ -5573,7 +5840,35 @@
         <w:rPr>
           <w:rFonts w:ascii="Times New Roman" w:eastAsia="Times New Roman" w:hAnsi="Times New Roman" w:cs="Times New Roman"/>
         </w:rPr>
-        <w:t>Education finance data include revenues, expenditures, debt, and assets [cash and security holdings] of elementary and secondary public school systems. Statistics cover school systems in all states, and include the District of Columbia.</w:t>
+        <w:t xml:space="preserve">Education finance data include revenues, expenditures, debt, and assets [cash and security holdings] of elementary and secondary </w:t>
+      </w:r>
+      <w:proofErr w:type="gramStart"/>
+      <w:r>
+        <w:rPr>
+          <w:rFonts w:ascii="Times New Roman" w:eastAsia="Times New Roman" w:hAnsi="Times New Roman" w:cs="Times New Roman"/>
+        </w:rPr>
+        <w:t>public school</w:t>
+      </w:r>
+      <w:proofErr w:type="gramEnd"/>
+      <w:r>
+        <w:rPr>
+          <w:rFonts w:ascii="Times New Roman" w:eastAsia="Times New Roman" w:hAnsi="Times New Roman" w:cs="Times New Roman"/>
+        </w:rPr>
+        <w:t xml:space="preserve"> systems. Statistics cover school systems in all </w:t>
+      </w:r>
+      <w:proofErr w:type="gramStart"/>
+      <w:r>
+        <w:rPr>
+          <w:rFonts w:ascii="Times New Roman" w:eastAsia="Times New Roman" w:hAnsi="Times New Roman" w:cs="Times New Roman"/>
+        </w:rPr>
+        <w:t>states, and</w:t>
+      </w:r>
+      <w:proofErr w:type="gramEnd"/>
+      <w:r>
+        <w:rPr>
+          <w:rFonts w:ascii="Times New Roman" w:eastAsia="Times New Roman" w:hAnsi="Times New Roman" w:cs="Times New Roman"/>
+        </w:rPr>
+        <w:t xml:space="preserve"> include the District of Columbia.</w:t>
       </w:r>
     </w:p>
     <w:tbl>
@@ -8399,6 +8694,7 @@
                 <w:szCs w:val="16"/>
               </w:rPr>
             </w:pPr>
+            <w:proofErr w:type="spellStart"/>
             <w:r>
               <w:rPr>
                 <w:rFonts w:ascii="Zurich Cn BT" w:eastAsia="Times New Roman" w:hAnsi="Zurich Cn BT" w:cs="Arial"/>
@@ -8407,6 +8703,7 @@
               </w:rPr>
               <w:t>nonspecified</w:t>
             </w:r>
+            <w:proofErr w:type="spellEnd"/>
           </w:p>
         </w:tc>
         <w:tc>
@@ -9419,7 +9716,6 @@
                 <w:sz w:val="16"/>
                 <w:szCs w:val="16"/>
               </w:rPr>
-              <w:lastRenderedPageBreak/>
               <w:t> </w:t>
             </w:r>
           </w:p>
@@ -9550,6 +9846,7 @@
                 <w:szCs w:val="16"/>
               </w:rPr>
             </w:pPr>
+            <w:proofErr w:type="spellStart"/>
             <w:r>
               <w:rPr>
                 <w:rFonts w:ascii="Zurich Cn BT" w:eastAsia="Times New Roman" w:hAnsi="Zurich Cn BT" w:cs="Arial"/>
@@ -9558,6 +9855,7 @@
               </w:rPr>
               <w:t>Nonschool</w:t>
             </w:r>
+            <w:proofErr w:type="spellEnd"/>
           </w:p>
         </w:tc>
         <w:tc>
@@ -9731,6 +10029,7 @@
                 <w:sz w:val="16"/>
                 <w:szCs w:val="16"/>
               </w:rPr>
+              <w:lastRenderedPageBreak/>
               <w:t> </w:t>
             </w:r>
           </w:p>
@@ -11549,6 +11848,7 @@
                 <w:szCs w:val="16"/>
               </w:rPr>
             </w:pPr>
+            <w:proofErr w:type="spellStart"/>
             <w:r>
               <w:rPr>
                 <w:rFonts w:ascii="Zurich Cn BT" w:eastAsia="Times New Roman" w:hAnsi="Zurich Cn BT" w:cs="Arial"/>
@@ -11557,6 +11857,7 @@
               </w:rPr>
               <w:t>nonspecified</w:t>
             </w:r>
+            <w:proofErr w:type="spellEnd"/>
           </w:p>
         </w:tc>
       </w:tr>
@@ -13616,7 +13917,6 @@
                 <w:rFonts w:ascii="Calibri" w:eastAsia="Times New Roman" w:hAnsi="Calibri" w:cs="Calibri"/>
                 <w:color w:val="000000"/>
               </w:rPr>
-              <w:lastRenderedPageBreak/>
               <w:t>Insurance benefits and repayments</w:t>
             </w:r>
           </w:p>
@@ -13653,6 +13953,7 @@
                 <w:rFonts w:ascii="Calibri" w:eastAsia="Times New Roman" w:hAnsi="Calibri" w:cs="Calibri"/>
                 <w:color w:val="000000"/>
               </w:rPr>
+              <w:lastRenderedPageBreak/>
               <w:t>Assistance and subsidies</w:t>
             </w:r>
           </w:p>
@@ -13830,6 +14131,8 @@
             </w:r>
           </w:p>
         </w:tc>
+        <w:bookmarkStart w:id="0" w:name="_GoBack"/>
+        <w:bookmarkEnd w:id="0"/>
       </w:tr>
       <w:tr>
         <w:trPr>
@@ -14453,8 +14756,17 @@
                 <w:rFonts w:ascii="Calibri" w:eastAsia="Times New Roman" w:hAnsi="Calibri" w:cs="Calibri"/>
                 <w:color w:val="000000"/>
               </w:rPr>
-              <w:t>Other and unallocable</w:t>
-            </w:r>
+              <w:t xml:space="preserve">Other and </w:t>
+            </w:r>
+            <w:proofErr w:type="spellStart"/>
+            <w:r>
+              <w:rPr>
+                <w:rFonts w:ascii="Calibri" w:eastAsia="Times New Roman" w:hAnsi="Calibri" w:cs="Calibri"/>
+                <w:color w:val="000000"/>
+              </w:rPr>
+              <w:t>unallocable</w:t>
+            </w:r>
+            <w:proofErr w:type="spellEnd"/>
           </w:p>
         </w:tc>
       </w:tr>
@@ -14773,8 +15085,6 @@
         </w:rPr>
         <w:t>The Annual Survey of State Government Tax Collections (STC) provides a summary of taxes collected by state for 5 broad tax categories and up to 25 tax subcategories.</w:t>
       </w:r>
-      <w:bookmarkStart w:id="0" w:name="_GoBack"/>
-      <w:bookmarkEnd w:id="0"/>
     </w:p>
     <w:tbl>
       <w:tblPr>
@@ -14995,7 +15305,6 @@
                 <w:rFonts w:ascii="Calibri" w:eastAsia="Times New Roman" w:hAnsi="Calibri" w:cs="Calibri"/>
                 <w:color w:val="000000"/>
               </w:rPr>
-              <w:lastRenderedPageBreak/>
               <w:t>Other Taxes</w:t>
             </w:r>
           </w:p>
@@ -15983,6 +16292,7 @@
     <w:lsdException w:name="HTML Sample" w:semiHidden="1" w:unhideWhenUsed="1"/>
     <w:lsdException w:name="HTML Typewriter" w:semiHidden="1" w:unhideWhenUsed="1"/>
     <w:lsdException w:name="HTML Variable" w:semiHidden="1" w:unhideWhenUsed="1"/>
+    <w:lsdException w:name="Normal Table" w:semiHidden="1" w:unhideWhenUsed="1"/>
     <w:lsdException w:name="annotation subject" w:semiHidden="1" w:unhideWhenUsed="1"/>
     <w:lsdException w:name="No List" w:semiHidden="1" w:unhideWhenUsed="1"/>
     <w:lsdException w:name="Outline List 1" w:semiHidden="1" w:unhideWhenUsed="1"/>
@@ -16029,8 +16339,10 @@
     <w:lsdException w:name="Table Subtle 2" w:semiHidden="1" w:unhideWhenUsed="1"/>
     <w:lsdException w:name="Table Web 1" w:semiHidden="1" w:unhideWhenUsed="1"/>
     <w:lsdException w:name="Table Web 2" w:semiHidden="1" w:unhideWhenUsed="1"/>
+    <w:lsdException w:name="Table Web 3" w:semiHidden="1" w:unhideWhenUsed="1"/>
     <w:lsdException w:name="Balloon Text" w:semiHidden="1" w:unhideWhenUsed="1"/>
     <w:lsdException w:name="Table Grid" w:uiPriority="39"/>
+    <w:lsdException w:name="Table Theme" w:semiHidden="1" w:unhideWhenUsed="1"/>
     <w:lsdException w:name="Placeholder Text" w:semiHidden="1"/>
     <w:lsdException w:name="No Spacing" w:uiPriority="1" w:qFormat="1"/>
     <w:lsdException w:name="Light Shading" w:uiPriority="60"/>

</xml_diff>